<commit_message>
Updated POI 22 card 4
</commit_message>
<xml_diff>
--- a/docs/POI_22_–_The_Macartin_Centre.docx
+++ b/docs/POI_22_–_The_Macartin_Centre.docx
@@ -12,79 +12,27 @@
         <w:rPr>
           <w:lang w:val="en-GB"/>
         </w:rPr>
-        <w:t xml:space="preserve">POI </w:t>
-      </w:r>
-      <w:r>
-        <w:rPr>
-          <w:lang w:val="en-GB"/>
-        </w:rPr>
-        <w:t>22</w:t>
-      </w:r>
-      <w:r>
-        <w:rPr>
-          <w:lang w:val="en-GB"/>
-        </w:rPr>
-        <w:t xml:space="preserve"> – </w:t>
-      </w:r>
-      <w:r>
-        <w:rPr>
-          <w:lang w:val="en-GB"/>
-        </w:rPr>
-        <w:t xml:space="preserve">The </w:t>
-      </w:r>
-      <w:proofErr w:type="spellStart"/>
-      <w:r>
-        <w:rPr>
-          <w:lang w:val="en-GB"/>
-        </w:rPr>
-        <w:t>Macartin</w:t>
-      </w:r>
-      <w:proofErr w:type="spellEnd"/>
-      <w:r>
-        <w:rPr>
-          <w:lang w:val="en-GB"/>
-        </w:rPr>
-        <w:t xml:space="preserve"> Centre </w:t>
-      </w:r>
-    </w:p>
-    <w:p>
-      <w:pPr>
-        <w:rPr>
-          <w:lang w:val="en-GB"/>
-        </w:rPr>
-      </w:pPr>
-    </w:p>
-    <w:p>
-      <w:pPr>
-        <w:rPr>
-          <w:lang w:val="en-GB"/>
-        </w:rPr>
-      </w:pPr>
-      <w:r>
-        <w:rPr>
-          <w:lang w:val="en-GB"/>
-        </w:rPr>
-        <w:t xml:space="preserve">Title: </w:t>
-      </w:r>
-      <w:r>
-        <w:rPr>
-          <w:lang w:val="en-GB"/>
-        </w:rPr>
-        <w:t xml:space="preserve">The </w:t>
-      </w:r>
-      <w:proofErr w:type="spellStart"/>
-      <w:r>
-        <w:rPr>
-          <w:lang w:val="en-GB"/>
-        </w:rPr>
-        <w:t>Macartin</w:t>
-      </w:r>
-      <w:proofErr w:type="spellEnd"/>
-      <w:r>
-        <w:rPr>
-          <w:lang w:val="en-GB"/>
-        </w:rPr>
-        <w:t xml:space="preserve"> Centre</w:t>
+        <w:t xml:space="preserve">POI 22 – The Macartin Centre </w:t>
+      </w:r>
+    </w:p>
+    <w:p>
+      <w:pPr>
+        <w:rPr>
+          <w:lang w:val="en-GB"/>
+        </w:rPr>
+      </w:pPr>
+    </w:p>
+    <w:p>
+      <w:pPr>
+        <w:rPr>
+          <w:lang w:val="en-GB"/>
+        </w:rPr>
+      </w:pPr>
+      <w:r>
+        <w:rPr>
+          <w:lang w:val="en-GB"/>
+        </w:rPr>
+        <w:t>Title: The Macartin Centre</w:t>
       </w:r>
     </w:p>
     <w:p>
@@ -159,21 +107,12 @@
           <w:lang w:val="en-GB"/>
         </w:rPr>
       </w:pPr>
-      <w:proofErr w:type="spellStart"/>
       <w:r>
         <w:rPr>
           <w:color w:val="5B9BD5" w:themeColor="accent1"/>
           <w:lang w:val="en-GB"/>
         </w:rPr>
-        <w:t>Midmar</w:t>
-      </w:r>
-      <w:proofErr w:type="spellEnd"/>
-      <w:r>
-        <w:rPr>
-          <w:color w:val="5B9BD5" w:themeColor="accent1"/>
-          <w:lang w:val="en-GB"/>
-        </w:rPr>
-        <w:t xml:space="preserve"> Mile</w:t>
+        <w:t>Midmar Mile</w:t>
       </w:r>
       <w:r>
         <w:rPr>
@@ -289,8 +228,6 @@
         </w:rPr>
         <w:t>0</w:t>
       </w:r>
-      <w:bookmarkStart w:id="0" w:name="_GoBack"/>
-      <w:bookmarkEnd w:id="0"/>
     </w:p>
     <w:p>
       <w:pPr>
@@ -423,27 +360,13 @@
         <w:t>Text:</w:t>
       </w:r>
       <w:r>
-        <w:t xml:space="preserve"> </w:t>
-      </w:r>
-      <w:r>
-        <w:t xml:space="preserve">Br </w:t>
-      </w:r>
-      <w:proofErr w:type="spellStart"/>
-      <w:r>
-        <w:t>Macartin</w:t>
-      </w:r>
-      <w:proofErr w:type="spellEnd"/>
-      <w:r>
-        <w:t xml:space="preserve"> with </w:t>
+        <w:t xml:space="preserve"> Br Macartin with </w:t>
       </w:r>
       <w:r>
         <w:t xml:space="preserve">his some of his awarded </w:t>
       </w:r>
       <w:r>
-        <w:t>medals</w:t>
-      </w:r>
-      <w:r>
-        <w:t xml:space="preserve"> pictured </w:t>
+        <w:t xml:space="preserve">medals pictured </w:t>
       </w:r>
       <w:r>
         <w:t xml:space="preserve">in the </w:t>
@@ -472,15 +395,7 @@
     </w:p>
     <w:p>
       <w:r>
-        <w:t xml:space="preserve">Born in Ireland in 1889 (Christopher Hagan) Br </w:t>
-      </w:r>
-      <w:proofErr w:type="spellStart"/>
-      <w:r>
-        <w:t>Macartin</w:t>
-      </w:r>
-      <w:proofErr w:type="spellEnd"/>
-      <w:r>
-        <w:t xml:space="preserve"> arrived in South Africa in 1920. He taught at several of the Marist schools including Sacred Heart College at Koch Street, Uitenhage and Pietermaritzburg but it was at Observatory that he spent most of his teaching career both in the classroom, on the sports field and with the Cadet Corps. </w:t>
+        <w:t xml:space="preserve">Born in Ireland in 1889 (Christopher Hagan) Br Macartin arrived in South Africa in 1920. He taught at several of the Marist schools including Sacred Heart College at Koch Street, Uitenhage and Pietermaritzburg but it was at Observatory that he spent most of his teaching career both in the classroom, on the sports field and with the Cadet Corps. </w:t>
       </w:r>
       <w:r>
         <w:t>He was headmaster of five of the South African Marist schools in South Africa during his career.</w:t>
@@ -489,15 +404,7 @@
     <w:p/>
     <w:p>
       <w:r>
-        <w:t xml:space="preserve">Brother </w:t>
-      </w:r>
-      <w:proofErr w:type="spellStart"/>
-      <w:r>
-        <w:t>Macartin</w:t>
-      </w:r>
-      <w:proofErr w:type="spellEnd"/>
-      <w:r>
-        <w:t xml:space="preserve"> was decorated with several medals, some of which are pictured here. These included one awarded by Queen Elizabeth II for services to education, the King George medal for long and meritorious service as a Cadet Officer</w:t>
+        <w:t>Brother Macartin was decorated with several medals, some of which are pictured here. These included one awarded by Queen Elizabeth II for services to education, the King George medal for long and meritorious service as a Cadet Officer</w:t>
       </w:r>
       <w:r>
         <w:t>, a medal for being the best at Musketry in the British Empire</w:t>
@@ -510,15 +417,7 @@
         <w:t>during the Second World War.</w:t>
       </w:r>
       <w:r>
-        <w:t xml:space="preserve"> </w:t>
-      </w:r>
-      <w:proofErr w:type="spellStart"/>
-      <w:r>
-        <w:t>Macartin</w:t>
-      </w:r>
-      <w:proofErr w:type="spellEnd"/>
-      <w:r>
-        <w:t xml:space="preserve"> was also </w:t>
+        <w:t xml:space="preserve"> Macartin was also </w:t>
       </w:r>
       <w:r>
         <w:t>sent</w:t>
@@ -636,21 +535,7 @@
     <w:p/>
     <w:p>
       <w:r>
-        <w:t xml:space="preserve">Br </w:t>
-      </w:r>
-      <w:proofErr w:type="spellStart"/>
-      <w:r>
-        <w:t>Macartin</w:t>
-      </w:r>
-      <w:proofErr w:type="spellEnd"/>
-      <w:r>
-        <w:t xml:space="preserve"> (on left) with J. Collins, a coach </w:t>
-      </w:r>
-      <w:r>
-        <w:t xml:space="preserve">visiting </w:t>
-      </w:r>
-      <w:r>
-        <w:t>from overseas, in 1933</w:t>
+        <w:t>Br Macartin (on left) with J. Collins, a coach visiting from overseas, in 1933</w:t>
       </w:r>
       <w:r>
         <w:t xml:space="preserve"> on the fields at Observatory</w:t>
@@ -662,13 +547,7 @@
     <w:p/>
     <w:p>
       <w:r>
-        <w:t xml:space="preserve">(Image: </w:t>
-      </w:r>
-      <w:r>
-        <w:t xml:space="preserve"> Marist Archive</w:t>
-      </w:r>
-      <w:r>
-        <w:t>)</w:t>
+        <w:t>(Image:  Marist Archive)</w:t>
       </w:r>
     </w:p>
     <w:p/>
@@ -680,29 +559,10 @@
     <w:p/>
     <w:p>
       <w:r>
-        <w:t xml:space="preserve">Brother </w:t>
-      </w:r>
-      <w:proofErr w:type="spellStart"/>
-      <w:r>
-        <w:t>Macartin</w:t>
-      </w:r>
-      <w:proofErr w:type="spellEnd"/>
-      <w:r>
-        <w:t xml:space="preserve">, for whom the sports </w:t>
-      </w:r>
-      <w:proofErr w:type="spellStart"/>
-      <w:r>
-        <w:t>centre</w:t>
-      </w:r>
-      <w:proofErr w:type="spellEnd"/>
-      <w:r>
-        <w:t xml:space="preserve"> is named, was as a celebrated </w:t>
-      </w:r>
-      <w:r>
-        <w:t>teacher</w:t>
-      </w:r>
-      <w:r>
-        <w:t xml:space="preserve"> and </w:t>
+        <w:t xml:space="preserve">Brother Macartin, for whom the sports centre is named, was as a celebrated </w:t>
+      </w:r>
+      <w:r>
+        <w:t xml:space="preserve">teacher and </w:t>
       </w:r>
       <w:r>
         <w:t>sportsman</w:t>
@@ -720,40 +580,16 @@
         <w:t>. When too elderly to coach sports but before his retirement to Nazareth House he was to be found polishing and ordering the school sports equipment</w:t>
       </w:r>
       <w:r>
-        <w:t xml:space="preserve"> in “</w:t>
-      </w:r>
-      <w:proofErr w:type="spellStart"/>
-      <w:r>
-        <w:t>Hoppy’s</w:t>
-      </w:r>
-      <w:proofErr w:type="spellEnd"/>
-      <w:r>
-        <w:t xml:space="preserve"> Hole” (now the alumni office run by Ellen Howell)</w:t>
-      </w:r>
-      <w:r>
-        <w:t xml:space="preserve">. He was not the only Brother to have been associated with a zeal for sport but his death, in 1990, was timeous with the construction of the new sports and community </w:t>
-      </w:r>
-      <w:proofErr w:type="spellStart"/>
-      <w:r>
-        <w:t>centre</w:t>
-      </w:r>
-      <w:proofErr w:type="spellEnd"/>
-      <w:r>
-        <w:t xml:space="preserve">. </w:t>
-      </w:r>
-    </w:p>
-    <w:p/>
-    <w:p>
-      <w:r>
-        <w:t xml:space="preserve">Brother </w:t>
-      </w:r>
-      <w:proofErr w:type="spellStart"/>
-      <w:r>
-        <w:t>Macartin</w:t>
-      </w:r>
-      <w:proofErr w:type="spellEnd"/>
-      <w:r>
-        <w:t xml:space="preserve"> could also be considered as one of the pioneers of Observatory college. On a Sunday stroll</w:t>
+        <w:t xml:space="preserve"> in “Hoppy’s Hole” (now the alumni office run by Ellen Howell)</w:t>
+      </w:r>
+      <w:r>
+        <w:t xml:space="preserve">. He was not the only Brother to have been associated with a zeal for sport but his death, in 1990, was timeous with the construction of the new sports and community centre. </w:t>
+      </w:r>
+    </w:p>
+    <w:p/>
+    <w:p>
+      <w:r>
+        <w:t>Brother Macartin could also be considered as one of the pioneers of Observatory college. On a Sunday stroll</w:t>
       </w:r>
       <w:r>
         <w:t xml:space="preserve"> from Koch Street</w:t>
@@ -768,31 +604,7 @@
         <w:t xml:space="preserve"> </w:t>
       </w:r>
       <w:r>
-        <w:t xml:space="preserve">it was Brother </w:t>
-      </w:r>
-      <w:proofErr w:type="spellStart"/>
-      <w:r>
-        <w:t>Macartin</w:t>
-      </w:r>
-      <w:proofErr w:type="spellEnd"/>
-      <w:r>
-        <w:t xml:space="preserve">, with some of his peers, that came across the land at </w:t>
-      </w:r>
-      <w:proofErr w:type="spellStart"/>
-      <w:r>
-        <w:t>Eckstien</w:t>
-      </w:r>
-      <w:proofErr w:type="spellEnd"/>
-      <w:r>
-        <w:t xml:space="preserve"> Street remarking that it would be suitable as the extension site that the Brothers were looking for in Johannesburg to enlarge their school. Since the sports facilities were inadequate at Koch Street it was the idea of expansive playing fields that particularly caught Br </w:t>
-      </w:r>
-      <w:proofErr w:type="spellStart"/>
-      <w:r>
-        <w:t>Macartin’s</w:t>
-      </w:r>
-      <w:proofErr w:type="spellEnd"/>
-      <w:r>
-        <w:t xml:space="preserve"> attention. </w:t>
+        <w:t xml:space="preserve">it was Brother Macartin, with some of his peers, that came across the land at Eckstien Street remarking that it would be suitable as the extension site that the Brothers were looking for in Johannesburg to enlarge their school. Since the sports facilities were inadequate at Koch Street it was the idea of expansive playing fields that particularly caught Br Macartin’s attention. </w:t>
       </w:r>
     </w:p>
     <w:p>
@@ -917,18 +729,16 @@
         <w:t xml:space="preserve">s Christi Procession gathering </w:t>
       </w:r>
       <w:r>
-        <w:t xml:space="preserve">on the site where the </w:t>
-      </w:r>
-      <w:proofErr w:type="spellStart"/>
-      <w:r>
-        <w:t>Macartin</w:t>
-      </w:r>
-      <w:proofErr w:type="spellEnd"/>
-      <w:r>
-        <w:t xml:space="preserve"> Centre now stands.</w:t>
-      </w:r>
-      <w:r>
-        <w:t xml:space="preserve"> This year there was a crowd of 6,000 people.</w:t>
+        <w:t>on the site where the Macartin Centre now stands.</w:t>
+      </w:r>
+      <w:r>
+        <w:t xml:space="preserve"> </w:t>
+      </w:r>
+      <w:r>
+        <w:t>In that</w:t>
+      </w:r>
+      <w:r>
+        <w:t xml:space="preserve"> year there was a crowd of 6,000 people.</w:t>
       </w:r>
     </w:p>
     <w:p/>
@@ -985,15 +795,7 @@
         <w:t xml:space="preserve">; </w:t>
       </w:r>
       <w:r>
-        <w:t xml:space="preserve">the building of the </w:t>
-      </w:r>
-      <w:proofErr w:type="spellStart"/>
-      <w:r>
-        <w:t>Macartin</w:t>
-      </w:r>
-      <w:proofErr w:type="spellEnd"/>
-      <w:r>
-        <w:t xml:space="preserve"> Centre </w:t>
+        <w:t xml:space="preserve">the building of the Macartin Centre </w:t>
       </w:r>
       <w:r>
         <w:t xml:space="preserve">alongside the swimming pool area </w:t>
@@ -1048,15 +850,7 @@
     </w:p>
     <w:p>
       <w:r>
-        <w:t xml:space="preserve">The </w:t>
-      </w:r>
-      <w:proofErr w:type="spellStart"/>
-      <w:r>
-        <w:t>Macartin</w:t>
-      </w:r>
-      <w:proofErr w:type="spellEnd"/>
-      <w:r>
-        <w:t xml:space="preserve"> Centre and Memorial Chapel were constructed on this same garden area that could hold thousands of people at the Corpus Christi festival. When the Memorial Chapel was built this area became a landscaped </w:t>
+        <w:t xml:space="preserve">The Macartin Centre and Memorial Chapel were constructed on this same garden area that could hold thousands of people at the Corpus Christi festival. When the Memorial Chapel was built this area became a landscaped </w:t>
       </w:r>
       <w:r>
         <w:t>lawn shaded by trees</w:t>
@@ -1226,15 +1020,7 @@
     <w:p/>
     <w:p>
       <w:r>
-        <w:t xml:space="preserve">The Brother </w:t>
-      </w:r>
-      <w:proofErr w:type="spellStart"/>
-      <w:r>
-        <w:t>Macartin</w:t>
-      </w:r>
-      <w:proofErr w:type="spellEnd"/>
-      <w:r>
-        <w:t xml:space="preserve"> Indoor Sports &amp; Community Centre was officially opened on 18</w:t>
+        <w:t>The Brother Macartin Indoor Sports &amp; Community Centre was officially opened on 18</w:t>
       </w:r>
       <w:r>
         <w:rPr>
@@ -1243,29 +1029,13 @@
         <w:t>th</w:t>
       </w:r>
       <w:r>
-        <w:t xml:space="preserve"> July 1992 by The Right Reverend, Reginald </w:t>
-      </w:r>
-      <w:proofErr w:type="spellStart"/>
-      <w:r>
-        <w:t>Ors</w:t>
-      </w:r>
-      <w:r>
-        <w:t>mond</w:t>
-      </w:r>
-      <w:proofErr w:type="spellEnd"/>
-      <w:r>
-        <w:t xml:space="preserve">, Bishop of Johannesburg. </w:t>
-      </w:r>
-      <w:r>
-        <w:t xml:space="preserve"> The opening of the </w:t>
-      </w:r>
-      <w:proofErr w:type="spellStart"/>
-      <w:r>
-        <w:t>Macartin</w:t>
-      </w:r>
-      <w:proofErr w:type="spellEnd"/>
-      <w:r>
-        <w:t xml:space="preserve"> Centre </w:t>
+        <w:t xml:space="preserve"> July 1992 by The Right Reverend, Reginald Ors</w:t>
+      </w:r>
+      <w:r>
+        <w:t xml:space="preserve">mond, Bishop of Johannesburg. </w:t>
+      </w:r>
+      <w:r>
+        <w:t xml:space="preserve"> The opening of the Macartin Centre </w:t>
       </w:r>
       <w:r>
         <w:t xml:space="preserve">marked the end of the 1992 Cultural Festival </w:t>
@@ -1306,16 +1076,356 @@
         <w:rPr>
           <w:lang w:val="en-GB"/>
         </w:rPr>
-        <w:t xml:space="preserve">Linda </w:t>
-      </w:r>
-      <w:proofErr w:type="spellStart"/>
-      <w:r>
-        <w:rPr>
-          <w:lang w:val="en-GB"/>
-        </w:rPr>
-        <w:t>Giuricich</w:t>
-      </w:r>
-      <w:proofErr w:type="spellEnd"/>
+        <w:t xml:space="preserve">Linda Giuricich, </w:t>
+      </w:r>
+      <w:r>
+        <w:rPr>
+          <w:lang w:val="en-GB"/>
+        </w:rPr>
+        <w:t xml:space="preserve">(née </w:t>
+      </w:r>
+      <w:r>
+        <w:rPr>
+          <w:lang w:val="en-GB"/>
+        </w:rPr>
+        <w:t>Woock</w:t>
+      </w:r>
+      <w:r>
+        <w:rPr>
+          <w:lang w:val="en-GB"/>
+        </w:rPr>
+        <w:t xml:space="preserve">) </w:t>
+      </w:r>
+      <w:r>
+        <w:rPr>
+          <w:lang w:val="en-GB"/>
+        </w:rPr>
+        <w:t>a long serving member of academic and sporting staff at the school</w:t>
+      </w:r>
+      <w:r>
+        <w:rPr>
+          <w:lang w:val="en-GB"/>
+        </w:rPr>
+        <w:t xml:space="preserve"> (for a period of about 20 years between the early 1970s-90s</w:t>
+      </w:r>
+      <w:r>
+        <w:rPr>
+          <w:lang w:val="en-GB"/>
+        </w:rPr>
+        <w:t xml:space="preserve">, teaching PE, standard 3 and for six of those years </w:t>
+      </w:r>
+      <w:r>
+        <w:rPr>
+          <w:lang w:val="en-GB"/>
+        </w:rPr>
+        <w:t>Principal</w:t>
+      </w:r>
+      <w:r>
+        <w:rPr>
+          <w:lang w:val="en-GB"/>
+        </w:rPr>
+        <w:t xml:space="preserve"> of the Foundation Phase</w:t>
+      </w:r>
+      <w:r>
+        <w:rPr>
+          <w:lang w:val="en-GB"/>
+        </w:rPr>
+        <w:t xml:space="preserve"> when it was located at Yeoville Convent</w:t>
+      </w:r>
+      <w:r>
+        <w:rPr>
+          <w:lang w:val="en-GB"/>
+        </w:rPr>
+        <w:t>)</w:t>
+      </w:r>
+      <w:r>
+        <w:rPr>
+          <w:lang w:val="en-GB"/>
+        </w:rPr>
+        <w:t xml:space="preserve"> organised the Cultural Festival year after year (the forerunner of the Heritage Day Music festival) and the opening of the Macartin Centre</w:t>
+      </w:r>
+      <w:r>
+        <w:rPr>
+          <w:lang w:val="en-GB"/>
+        </w:rPr>
+        <w:t xml:space="preserve">. </w:t>
+      </w:r>
+      <w:r>
+        <w:rPr>
+          <w:lang w:val="en-GB"/>
+        </w:rPr>
+        <w:t xml:space="preserve">Linda Giuricich is the granddaughter of Richard Hurly after whose farm </w:t>
+      </w:r>
+      <w:r>
+        <w:rPr>
+          <w:lang w:val="en-GB"/>
+        </w:rPr>
+        <w:t>Hurlyvale, Edenvale is named</w:t>
+      </w:r>
+      <w:r>
+        <w:rPr>
+          <w:lang w:val="en-GB"/>
+        </w:rPr>
+        <w:t xml:space="preserve">. </w:t>
+      </w:r>
+    </w:p>
+    <w:p>
+      <w:pPr>
+        <w:rPr>
+          <w:lang w:val="en-GB"/>
+        </w:rPr>
+      </w:pPr>
+    </w:p>
+    <w:p>
+      <w:pPr>
+        <w:rPr>
+          <w:lang w:val="en-GB"/>
+        </w:rPr>
+      </w:pPr>
+      <w:r>
+        <w:rPr>
+          <w:lang w:val="en-GB"/>
+        </w:rPr>
+        <w:t>The</w:t>
+      </w:r>
+      <w:r>
+        <w:rPr>
+          <w:lang w:val="en-GB"/>
+        </w:rPr>
+        <w:t xml:space="preserve"> Hu</w:t>
+      </w:r>
+      <w:r>
+        <w:rPr>
+          <w:lang w:val="en-GB"/>
+        </w:rPr>
+        <w:t>rl</w:t>
+      </w:r>
+      <w:r>
+        <w:rPr>
+          <w:lang w:val="en-GB"/>
+        </w:rPr>
+        <w:t>y and</w:t>
+      </w:r>
+      <w:r>
+        <w:rPr>
+          <w:lang w:val="en-GB"/>
+        </w:rPr>
+        <w:t xml:space="preserve"> Giuricich famil</w:t>
+      </w:r>
+      <w:r>
+        <w:rPr>
+          <w:lang w:val="en-GB"/>
+        </w:rPr>
+        <w:t xml:space="preserve">ies </w:t>
+      </w:r>
+      <w:r>
+        <w:rPr>
+          <w:lang w:val="en-GB"/>
+        </w:rPr>
+        <w:t xml:space="preserve">have a lengthy relationship with Sacred Heart College; </w:t>
+      </w:r>
+      <w:r>
+        <w:rPr>
+          <w:lang w:val="en-GB"/>
+        </w:rPr>
+        <w:t xml:space="preserve">generations of both families (boys and girls) attended </w:t>
+      </w:r>
+      <w:r>
+        <w:rPr>
+          <w:lang w:val="en-GB"/>
+        </w:rPr>
+        <w:t xml:space="preserve">the family of schools at </w:t>
+      </w:r>
+      <w:r>
+        <w:rPr>
+          <w:lang w:val="en-GB"/>
+        </w:rPr>
+        <w:t>Koch Street, Observatory and Holy Family Convent</w:t>
+      </w:r>
+      <w:r>
+        <w:rPr>
+          <w:lang w:val="en-GB"/>
+        </w:rPr>
+        <w:t xml:space="preserve"> from the 1880s until the early 2000s</w:t>
+      </w:r>
+      <w:r>
+        <w:rPr>
+          <w:lang w:val="en-GB"/>
+        </w:rPr>
+        <w:t xml:space="preserve">. </w:t>
+      </w:r>
+      <w:r>
+        <w:rPr>
+          <w:lang w:val="en-GB"/>
+        </w:rPr>
+        <w:t xml:space="preserve">The six sons of Richard and his brother Henry Hurly attended Sacred Heart College (at both sites) and ten of of their grand children and great- grandchildren followed suite. One of their sons, Richard (junior) was Head Boy and another, Charles, a springbok soccer player. </w:t>
+      </w:r>
+    </w:p>
+    <w:p>
+      <w:pPr>
+        <w:rPr>
+          <w:lang w:val="en-GB"/>
+        </w:rPr>
+      </w:pPr>
+    </w:p>
+    <w:p>
+      <w:pPr>
+        <w:rPr>
+          <w:lang w:val="en-GB"/>
+        </w:rPr>
+      </w:pPr>
+      <w:bookmarkStart w:id="0" w:name="_GoBack"/>
+      <w:bookmarkEnd w:id="0"/>
+      <w:r>
+        <w:rPr>
+          <w:lang w:val="en-GB"/>
+        </w:rPr>
+        <w:t>T</w:t>
+      </w:r>
+      <w:r>
+        <w:rPr>
+          <w:lang w:val="en-GB"/>
+        </w:rPr>
+        <w:t xml:space="preserve">he Giuricich Brothers prepared for the building of Rosebank Mall in the 1960s </w:t>
+      </w:r>
+      <w:r>
+        <w:rPr>
+          <w:lang w:val="en-GB"/>
+        </w:rPr>
+        <w:t xml:space="preserve">and </w:t>
+      </w:r>
+      <w:r>
+        <w:rPr>
+          <w:lang w:val="en-GB"/>
+        </w:rPr>
+        <w:t xml:space="preserve">the excavated earth was brought to Observatory to level some of the playing fields at the school. </w:t>
+      </w:r>
+      <w:r>
+        <w:rPr>
+          <w:lang w:val="en-GB"/>
+        </w:rPr>
+        <w:t>Linda’s grandmother</w:t>
+      </w:r>
+      <w:r>
+        <w:rPr>
+          <w:lang w:val="en-GB"/>
+        </w:rPr>
+        <w:t>, Myrtle Hurly,</w:t>
+      </w:r>
+      <w:r>
+        <w:rPr>
+          <w:lang w:val="en-GB"/>
+        </w:rPr>
+        <w:t xml:space="preserve"> was </w:t>
+      </w:r>
+      <w:r>
+        <w:rPr>
+          <w:lang w:val="en-GB"/>
+        </w:rPr>
+        <w:t>Chair</w:t>
+      </w:r>
+      <w:r>
+        <w:rPr>
+          <w:lang w:val="en-GB"/>
+        </w:rPr>
+        <w:t xml:space="preserve"> of the Ladies’ </w:t>
+      </w:r>
+      <w:r>
+        <w:rPr>
+          <w:lang w:val="en-GB"/>
+        </w:rPr>
+        <w:t>Committee</w:t>
+      </w:r>
+      <w:r>
+        <w:rPr>
+          <w:lang w:val="en-GB"/>
+        </w:rPr>
+        <w:t xml:space="preserve"> </w:t>
+      </w:r>
+      <w:r>
+        <w:rPr>
+          <w:lang w:val="en-GB"/>
+        </w:rPr>
+        <w:t xml:space="preserve">responsible for raising </w:t>
+      </w:r>
+      <w:r>
+        <w:rPr>
+          <w:lang w:val="en-GB"/>
+        </w:rPr>
+        <w:t>the funds to build The Memorial Chapel.</w:t>
+      </w:r>
+      <w:r>
+        <w:rPr>
+          <w:lang w:val="en-GB"/>
+        </w:rPr>
+        <w:t xml:space="preserve"> Linda rec</w:t>
+      </w:r>
+      <w:r>
+        <w:rPr>
+          <w:lang w:val="en-GB"/>
+        </w:rPr>
+        <w:t>alls family tales around</w:t>
+      </w:r>
+      <w:r>
+        <w:rPr>
+          <w:lang w:val="en-GB"/>
+        </w:rPr>
+        <w:t xml:space="preserve"> </w:t>
+      </w:r>
+      <w:r>
+        <w:rPr>
+          <w:lang w:val="en-GB"/>
+        </w:rPr>
+        <w:t xml:space="preserve">her </w:t>
+      </w:r>
+      <w:r>
+        <w:rPr>
+          <w:lang w:val="en-GB"/>
+        </w:rPr>
+        <w:t>grandfather</w:t>
+      </w:r>
+      <w:r>
+        <w:rPr>
+          <w:lang w:val="en-GB"/>
+        </w:rPr>
+        <w:t xml:space="preserve"> </w:t>
+      </w:r>
+      <w:r>
+        <w:rPr>
+          <w:lang w:val="en-GB"/>
+        </w:rPr>
+        <w:t xml:space="preserve">Richard </w:t>
+      </w:r>
+      <w:r>
+        <w:rPr>
+          <w:lang w:val="en-GB"/>
+        </w:rPr>
+        <w:t xml:space="preserve">Hurly </w:t>
+      </w:r>
+      <w:r>
+        <w:rPr>
+          <w:lang w:val="en-GB"/>
+        </w:rPr>
+        <w:t>recei</w:t>
+      </w:r>
+      <w:r>
+        <w:rPr>
+          <w:lang w:val="en-GB"/>
+        </w:rPr>
+        <w:t>ving</w:t>
+      </w:r>
+      <w:r>
+        <w:rPr>
+          <w:lang w:val="en-GB"/>
+        </w:rPr>
+        <w:t xml:space="preserve"> the first Marist Brothers </w:t>
+      </w:r>
+      <w:r>
+        <w:rPr>
+          <w:lang w:val="en-GB"/>
+        </w:rPr>
+        <w:t>off their Ox Wagon arriving from Kimberley in 1887</w:t>
+      </w:r>
       <w:r>
         <w:rPr>
           <w:lang w:val="en-GB"/>
@@ -1326,63 +1436,91 @@
         <w:rPr>
           <w:lang w:val="en-GB"/>
         </w:rPr>
-        <w:t>(née Hu</w:t>
-      </w:r>
-      <w:r>
-        <w:rPr>
-          <w:lang w:val="en-GB"/>
-        </w:rPr>
-        <w:t>rl</w:t>
-      </w:r>
-      <w:r>
-        <w:rPr>
-          <w:lang w:val="en-GB"/>
-        </w:rPr>
-        <w:t xml:space="preserve">y) </w:t>
-      </w:r>
-      <w:r>
-        <w:rPr>
-          <w:lang w:val="en-GB"/>
-        </w:rPr>
-        <w:t>a long serving member of academic and sporting staff at the school</w:t>
-      </w:r>
-      <w:r>
-        <w:rPr>
-          <w:lang w:val="en-GB"/>
-        </w:rPr>
-        <w:t xml:space="preserve"> (for a period of about 20 years between the early 1970s-90s</w:t>
-      </w:r>
-      <w:r>
-        <w:rPr>
-          <w:lang w:val="en-GB"/>
-        </w:rPr>
-        <w:t>, teaching PE, standard 3 and for six of those years Head of the Foundation Phase</w:t>
-      </w:r>
-      <w:r>
-        <w:rPr>
-          <w:lang w:val="en-GB"/>
-        </w:rPr>
-        <w:t>)</w:t>
-      </w:r>
-      <w:r>
-        <w:rPr>
-          <w:lang w:val="en-GB"/>
-        </w:rPr>
-        <w:t xml:space="preserve"> organised the Cultural Festival year after year (the forerunner of the Heritage Day Music festival) and the opening of the </w:t>
-      </w:r>
-      <w:proofErr w:type="spellStart"/>
-      <w:r>
-        <w:rPr>
-          <w:lang w:val="en-GB"/>
-        </w:rPr>
-        <w:t>Macartin</w:t>
-      </w:r>
-      <w:proofErr w:type="spellEnd"/>
-      <w:r>
-        <w:rPr>
-          <w:lang w:val="en-GB"/>
-        </w:rPr>
-        <w:t xml:space="preserve"> Centre</w:t>
+        <w:t>as they stopped at the Hurly</w:t>
+      </w:r>
+      <w:r>
+        <w:rPr>
+          <w:lang w:val="en-GB"/>
+        </w:rPr>
+        <w:t xml:space="preserve"> diary</w:t>
+      </w:r>
+      <w:r>
+        <w:rPr>
+          <w:lang w:val="en-GB"/>
+        </w:rPr>
+        <w:t xml:space="preserve"> farm before going to be received in town by Fr Mongin</w:t>
+      </w:r>
+      <w:r>
+        <w:rPr>
+          <w:lang w:val="en-GB"/>
+        </w:rPr>
+        <w:t>o</w:t>
+      </w:r>
+      <w:r>
+        <w:rPr>
+          <w:lang w:val="en-GB"/>
+        </w:rPr>
+        <w:t>ux O.M.I</w:t>
+      </w:r>
+      <w:r>
+        <w:rPr>
+          <w:lang w:val="en-GB"/>
+        </w:rPr>
+        <w:t>.</w:t>
+      </w:r>
+      <w:r>
+        <w:rPr>
+          <w:lang w:val="en-GB"/>
+        </w:rPr>
+        <w:t xml:space="preserve"> </w:t>
+      </w:r>
+      <w:r>
+        <w:rPr>
+          <w:lang w:val="en-GB"/>
+        </w:rPr>
+        <w:t xml:space="preserve"> N</w:t>
+      </w:r>
+      <w:r>
+        <w:rPr>
+          <w:lang w:val="en-GB"/>
+        </w:rPr>
+        <w:t>o longer a</w:t>
+      </w:r>
+      <w:r>
+        <w:rPr>
+          <w:lang w:val="en-GB"/>
+        </w:rPr>
+        <w:t xml:space="preserve"> permanent member of staff, Linda still runs Aerials R</w:t>
+      </w:r>
+      <w:r>
+        <w:rPr>
+          <w:lang w:val="en-GB"/>
+        </w:rPr>
+        <w:t>h</w:t>
+      </w:r>
+      <w:r>
+        <w:rPr>
+          <w:lang w:val="en-GB"/>
+        </w:rPr>
+        <w:t xml:space="preserve">ythmic Gymnastics club which has been </w:t>
+      </w:r>
+      <w:r>
+        <w:rPr>
+          <w:lang w:val="en-GB"/>
+        </w:rPr>
+        <w:t xml:space="preserve">operating </w:t>
+      </w:r>
+      <w:r>
+        <w:rPr>
+          <w:lang w:val="en-GB"/>
+        </w:rPr>
+        <w:t xml:space="preserve">at the school since </w:t>
+      </w:r>
+      <w:r>
+        <w:rPr>
+          <w:lang w:val="en-GB"/>
+        </w:rPr>
+        <w:t>1980</w:t>
       </w:r>
       <w:r>
         <w:rPr>
@@ -1390,413 +1528,65 @@
         </w:rPr>
         <w:t xml:space="preserve">. </w:t>
       </w:r>
-    </w:p>
-    <w:p>
-      <w:pPr>
-        <w:rPr>
-          <w:lang w:val="en-GB"/>
-        </w:rPr>
-      </w:pPr>
-    </w:p>
-    <w:p>
-      <w:pPr>
-        <w:rPr>
-          <w:lang w:val="en-GB"/>
-        </w:rPr>
-      </w:pPr>
-      <w:r>
-        <w:rPr>
-          <w:lang w:val="en-GB"/>
-        </w:rPr>
-        <w:t>The</w:t>
-      </w:r>
-      <w:r>
-        <w:rPr>
-          <w:lang w:val="en-GB"/>
-        </w:rPr>
-        <w:t xml:space="preserve"> Hu</w:t>
-      </w:r>
-      <w:r>
-        <w:rPr>
-          <w:lang w:val="en-GB"/>
-        </w:rPr>
-        <w:t>rl</w:t>
-      </w:r>
-      <w:r>
-        <w:rPr>
-          <w:lang w:val="en-GB"/>
-        </w:rPr>
-        <w:t>y and</w:t>
-      </w:r>
-      <w:r>
-        <w:rPr>
-          <w:lang w:val="en-GB"/>
-        </w:rPr>
+      <w:r>
+        <w:rPr>
+          <w:lang w:val="en-GB"/>
+        </w:rPr>
+        <w:t>2006</w:t>
+      </w:r>
+      <w:r>
+        <w:rPr>
+          <w:lang w:val="en-GB"/>
+        </w:rPr>
+        <w:t xml:space="preserve"> Springbok</w:t>
+      </w:r>
+      <w:r>
+        <w:rPr>
+          <w:lang w:val="en-GB"/>
+        </w:rPr>
+        <w:t xml:space="preserve"> gymnast</w:t>
+      </w:r>
+      <w:r>
+        <w:rPr>
+          <w:lang w:val="en-GB"/>
+        </w:rPr>
+        <w:t>s</w:t>
+      </w:r>
+      <w:r>
+        <w:rPr>
+          <w:lang w:val="en-GB"/>
+        </w:rPr>
+        <w:t xml:space="preserve">, and Sacred Heart alumni, </w:t>
+      </w:r>
+      <w:r>
+        <w:t xml:space="preserve">Chantal Moonsammy </w:t>
+      </w:r>
+      <w:r>
+        <w:t xml:space="preserve">and Nadia Harris </w:t>
+      </w:r>
+      <w:r>
+        <w:t>w</w:t>
+      </w:r>
+      <w:r>
+        <w:t>ere</w:t>
+      </w:r>
+      <w:r>
+        <w:t xml:space="preserve"> her students.  </w:t>
+      </w:r>
+      <w:r>
+        <w:t>Three current Sacred Heart learners, who train at Aerials</w:t>
+      </w:r>
+      <w:r>
+        <w:t xml:space="preserve"> in the Macartin Centre</w:t>
+      </w:r>
+      <w:r>
+        <w:t xml:space="preserve">, </w:t>
+      </w:r>
+      <w:r>
+        <w:t>represent Gauteng with one, Sara Feldman winning South African titles for her age group for four consecutive years.</w:t>
+      </w:r>
+      <w:r>
         <w:t xml:space="preserve"> </w:t>
-      </w:r>
-      <w:proofErr w:type="spellStart"/>
-      <w:r>
-        <w:rPr>
-          <w:lang w:val="en-GB"/>
-        </w:rPr>
-        <w:t>Giuricich</w:t>
-      </w:r>
-      <w:proofErr w:type="spellEnd"/>
-      <w:r>
-        <w:rPr>
-          <w:lang w:val="en-GB"/>
-        </w:rPr>
-        <w:t xml:space="preserve"> famil</w:t>
-      </w:r>
-      <w:r>
-        <w:rPr>
-          <w:lang w:val="en-GB"/>
-        </w:rPr>
-        <w:t xml:space="preserve">ies </w:t>
-      </w:r>
-      <w:r>
-        <w:rPr>
-          <w:lang w:val="en-GB"/>
-        </w:rPr>
-        <w:t xml:space="preserve">have a lengthy relationship with Sacred Heart College; </w:t>
-      </w:r>
-      <w:r>
-        <w:rPr>
-          <w:lang w:val="en-GB"/>
-        </w:rPr>
-        <w:t xml:space="preserve">generations of both families (boys and girls) attended </w:t>
-      </w:r>
-      <w:r>
-        <w:rPr>
-          <w:lang w:val="en-GB"/>
-        </w:rPr>
-        <w:t xml:space="preserve">the family of schools at </w:t>
-      </w:r>
-      <w:r>
-        <w:rPr>
-          <w:lang w:val="en-GB"/>
-        </w:rPr>
-        <w:t>Koch Street, Observatory and Holy Family Convent</w:t>
-      </w:r>
-      <w:r>
-        <w:rPr>
-          <w:lang w:val="en-GB"/>
-        </w:rPr>
-        <w:t xml:space="preserve"> from the 1880s until the early 2000s</w:t>
-      </w:r>
-      <w:r>
-        <w:rPr>
-          <w:lang w:val="en-GB"/>
-        </w:rPr>
-        <w:t xml:space="preserve">. For example, </w:t>
-      </w:r>
-      <w:r>
-        <w:rPr>
-          <w:lang w:val="en-GB"/>
-        </w:rPr>
-        <w:t xml:space="preserve">when the </w:t>
-      </w:r>
-      <w:proofErr w:type="spellStart"/>
-      <w:r>
-        <w:rPr>
-          <w:lang w:val="en-GB"/>
-        </w:rPr>
-        <w:t>Giuricich</w:t>
-      </w:r>
-      <w:proofErr w:type="spellEnd"/>
-      <w:r>
-        <w:rPr>
-          <w:lang w:val="en-GB"/>
-        </w:rPr>
-        <w:t xml:space="preserve"> Brothers prepared for the building of Rosebank Mall in the 1960s the excavated earth was brought to Observatory to level some of the playing fields at the school. </w:t>
-      </w:r>
-      <w:r>
-        <w:rPr>
-          <w:lang w:val="en-GB"/>
-        </w:rPr>
-        <w:t xml:space="preserve">Linda’s grandmother was Head of the Ladies’ </w:t>
-      </w:r>
-      <w:r>
-        <w:rPr>
-          <w:lang w:val="en-GB"/>
-        </w:rPr>
-        <w:t>Committee</w:t>
-      </w:r>
-      <w:r>
-        <w:rPr>
-          <w:lang w:val="en-GB"/>
-        </w:rPr>
-        <w:t xml:space="preserve"> </w:t>
-      </w:r>
-      <w:r>
-        <w:rPr>
-          <w:lang w:val="en-GB"/>
-        </w:rPr>
-        <w:t xml:space="preserve">responsible for raising </w:t>
-      </w:r>
-      <w:r>
-        <w:rPr>
-          <w:lang w:val="en-GB"/>
-        </w:rPr>
-        <w:t>the funds to build The Memorial Chapel.</w:t>
-      </w:r>
-      <w:r>
-        <w:rPr>
-          <w:lang w:val="en-GB"/>
-        </w:rPr>
-        <w:t xml:space="preserve"> Linda rec</w:t>
-      </w:r>
-      <w:r>
-        <w:rPr>
-          <w:lang w:val="en-GB"/>
-        </w:rPr>
-        <w:t>alls family tales around</w:t>
-      </w:r>
-      <w:r>
-        <w:rPr>
-          <w:lang w:val="en-GB"/>
-        </w:rPr>
-        <w:t xml:space="preserve"> </w:t>
-      </w:r>
-      <w:r>
-        <w:rPr>
-          <w:lang w:val="en-GB"/>
-        </w:rPr>
-        <w:t xml:space="preserve">her </w:t>
-      </w:r>
-      <w:r>
-        <w:rPr>
-          <w:lang w:val="en-GB"/>
-        </w:rPr>
-        <w:t>grandfather</w:t>
-      </w:r>
-      <w:r>
-        <w:rPr>
-          <w:lang w:val="en-GB"/>
-        </w:rPr>
-        <w:t xml:space="preserve"> </w:t>
-      </w:r>
-      <w:r>
-        <w:rPr>
-          <w:lang w:val="en-GB"/>
-        </w:rPr>
-        <w:t xml:space="preserve">Hurly (after whom </w:t>
-      </w:r>
-      <w:proofErr w:type="spellStart"/>
-      <w:r>
-        <w:rPr>
-          <w:lang w:val="en-GB"/>
-        </w:rPr>
-        <w:t>Hurl</w:t>
-      </w:r>
-      <w:r>
-        <w:rPr>
-          <w:lang w:val="en-GB"/>
-        </w:rPr>
-        <w:t>yvale</w:t>
-      </w:r>
-      <w:proofErr w:type="spellEnd"/>
-      <w:r>
-        <w:rPr>
-          <w:lang w:val="en-GB"/>
-        </w:rPr>
-        <w:t>, Edenvale is named</w:t>
-      </w:r>
-      <w:r>
-        <w:rPr>
-          <w:lang w:val="en-GB"/>
-        </w:rPr>
-        <w:t>)</w:t>
-      </w:r>
-      <w:r>
-        <w:rPr>
-          <w:lang w:val="en-GB"/>
-        </w:rPr>
-        <w:t xml:space="preserve"> </w:t>
-      </w:r>
-      <w:r>
-        <w:rPr>
-          <w:lang w:val="en-GB"/>
-        </w:rPr>
-        <w:t>recei</w:t>
-      </w:r>
-      <w:r>
-        <w:rPr>
-          <w:lang w:val="en-GB"/>
-        </w:rPr>
-        <w:t>ving</w:t>
-      </w:r>
-      <w:r>
-        <w:rPr>
-          <w:lang w:val="en-GB"/>
-        </w:rPr>
-        <w:t xml:space="preserve"> the first Marist Brothers </w:t>
-      </w:r>
-      <w:r>
-        <w:rPr>
-          <w:lang w:val="en-GB"/>
-        </w:rPr>
-        <w:t>off their Ox Wagon arriving from Kimberley in 1887</w:t>
-      </w:r>
-      <w:r>
-        <w:rPr>
-          <w:lang w:val="en-GB"/>
-        </w:rPr>
-        <w:t xml:space="preserve">, </w:t>
-      </w:r>
-      <w:r>
-        <w:rPr>
-          <w:lang w:val="en-GB"/>
-        </w:rPr>
-        <w:t xml:space="preserve">as they stopped at the Hurly farm before going to be received in town by Fr </w:t>
-      </w:r>
-      <w:proofErr w:type="spellStart"/>
-      <w:r>
-        <w:rPr>
-          <w:lang w:val="en-GB"/>
-        </w:rPr>
-        <w:t>Mongin</w:t>
-      </w:r>
-      <w:r>
-        <w:rPr>
-          <w:lang w:val="en-GB"/>
-        </w:rPr>
-        <w:t>o</w:t>
-      </w:r>
-      <w:r>
-        <w:rPr>
-          <w:lang w:val="en-GB"/>
-        </w:rPr>
-        <w:t>ux</w:t>
-      </w:r>
-      <w:proofErr w:type="spellEnd"/>
-      <w:r>
-        <w:rPr>
-          <w:lang w:val="en-GB"/>
-        </w:rPr>
-        <w:t xml:space="preserve"> O.M.I</w:t>
-      </w:r>
-      <w:r>
-        <w:rPr>
-          <w:lang w:val="en-GB"/>
-        </w:rPr>
-        <w:t>.</w:t>
-      </w:r>
-      <w:r>
-        <w:rPr>
-          <w:lang w:val="en-GB"/>
-        </w:rPr>
-        <w:t xml:space="preserve"> </w:t>
-      </w:r>
-      <w:r>
-        <w:rPr>
-          <w:lang w:val="en-GB"/>
-        </w:rPr>
-        <w:t xml:space="preserve"> N</w:t>
-      </w:r>
-      <w:r>
-        <w:rPr>
-          <w:lang w:val="en-GB"/>
-        </w:rPr>
-        <w:t>o longer a</w:t>
-      </w:r>
-      <w:r>
-        <w:rPr>
-          <w:lang w:val="en-GB"/>
-        </w:rPr>
-        <w:t xml:space="preserve"> permanent member of staff, Linda still runs Aerials R</w:t>
-      </w:r>
-      <w:r>
-        <w:rPr>
-          <w:lang w:val="en-GB"/>
-        </w:rPr>
-        <w:t>h</w:t>
-      </w:r>
-      <w:r>
-        <w:rPr>
-          <w:lang w:val="en-GB"/>
-        </w:rPr>
-        <w:t xml:space="preserve">ythmic Gymnastics club which has been </w:t>
-      </w:r>
-      <w:r>
-        <w:rPr>
-          <w:lang w:val="en-GB"/>
-        </w:rPr>
-        <w:t xml:space="preserve">operating </w:t>
-      </w:r>
-      <w:r>
-        <w:rPr>
-          <w:lang w:val="en-GB"/>
-        </w:rPr>
-        <w:t xml:space="preserve">at the school since </w:t>
-      </w:r>
-      <w:r>
-        <w:rPr>
-          <w:lang w:val="en-GB"/>
-        </w:rPr>
-        <w:t>1980</w:t>
-      </w:r>
-      <w:r>
-        <w:rPr>
-          <w:lang w:val="en-GB"/>
-        </w:rPr>
-        <w:t xml:space="preserve">. </w:t>
-      </w:r>
-      <w:r>
-        <w:rPr>
-          <w:lang w:val="en-GB"/>
-        </w:rPr>
-        <w:t>2006</w:t>
-      </w:r>
-      <w:r>
-        <w:rPr>
-          <w:lang w:val="en-GB"/>
-        </w:rPr>
-        <w:t xml:space="preserve"> Springbok</w:t>
-      </w:r>
-      <w:r>
-        <w:rPr>
-          <w:lang w:val="en-GB"/>
-        </w:rPr>
-        <w:t xml:space="preserve"> gymnast</w:t>
-      </w:r>
-      <w:r>
-        <w:rPr>
-          <w:lang w:val="en-GB"/>
-        </w:rPr>
-        <w:t>s</w:t>
-      </w:r>
-      <w:r>
-        <w:rPr>
-          <w:lang w:val="en-GB"/>
-        </w:rPr>
-        <w:t xml:space="preserve">, and Sacred Heart alumni, </w:t>
-      </w:r>
-      <w:r>
-        <w:t xml:space="preserve">Chantal </w:t>
-      </w:r>
-      <w:proofErr w:type="spellStart"/>
-      <w:r>
-        <w:t>Moonsammy</w:t>
-      </w:r>
-      <w:proofErr w:type="spellEnd"/>
-      <w:r>
-        <w:t xml:space="preserve"> </w:t>
-      </w:r>
-      <w:r>
-        <w:t xml:space="preserve">and Nadia Harris </w:t>
-      </w:r>
-      <w:r>
-        <w:t>w</w:t>
-      </w:r>
-      <w:r>
-        <w:t>ere</w:t>
-      </w:r>
-      <w:r>
-        <w:t xml:space="preserve"> her students.  </w:t>
-      </w:r>
-      <w:r>
-        <w:t xml:space="preserve">Three current Sacred Heart learners, who train at Aerials, are members of the South African gymnastics team. </w:t>
       </w:r>
     </w:p>
     <w:p>
@@ -1920,35 +1710,16 @@
         </w:rPr>
       </w:pPr>
       <w:r>
-        <w:t>Text:</w:t>
-      </w:r>
+        <w:t xml:space="preserve">Text: </w:t>
+      </w:r>
+      <w:r>
+        <w:t xml:space="preserve">2016’s first Academic Mass; the outgoing Matrics lead the incoming Grade 1s up the steps and into the Macartin Centre. </w:t>
+      </w:r>
+    </w:p>
+    <w:p>
       <w:r>
         <w:t xml:space="preserve"> </w:t>
       </w:r>
-      <w:r>
-        <w:t xml:space="preserve">2016’s first Academic Mass; the outgoing </w:t>
-      </w:r>
-      <w:proofErr w:type="spellStart"/>
-      <w:r>
-        <w:t>Matrics</w:t>
-      </w:r>
-      <w:proofErr w:type="spellEnd"/>
-      <w:r>
-        <w:t xml:space="preserve"> lead the incoming Grade 1s up the steps and into the </w:t>
-      </w:r>
-      <w:proofErr w:type="spellStart"/>
-      <w:r>
-        <w:t>Macartin</w:t>
-      </w:r>
-      <w:proofErr w:type="spellEnd"/>
-      <w:r>
-        <w:t xml:space="preserve"> Centre. </w:t>
-      </w:r>
-    </w:p>
-    <w:p>
-      <w:r>
-        <w:t xml:space="preserve"> </w:t>
-      </w:r>
     </w:p>
     <w:p>
       <w:r>
@@ -1969,15 +1740,7 @@
     </w:p>
     <w:p>
       <w:r>
-        <w:t xml:space="preserve">The </w:t>
-      </w:r>
-      <w:proofErr w:type="spellStart"/>
-      <w:r>
-        <w:t>Macartin</w:t>
-      </w:r>
-      <w:proofErr w:type="spellEnd"/>
-      <w:r>
-        <w:t xml:space="preserve"> Centre is foremost a sports hub but has many other uses in line with its original purposing as a Sports and Community Centre. Several times a year whole school Masses are held in the space – for it is the only indoor space large enough to hold the Pre-Primary, Primary, High School and Three2Six schools that make up Sacred Heart College. </w:t>
+        <w:t xml:space="preserve">The Macartin Centre is foremost a sports hub but has many other uses in line with its original purposing as a Sports and Community Centre. Several times a year whole school Masses are held in the space – for it is the only indoor space large enough to hold the Pre-Primary, Primary, High School and Three2Six schools that make up Sacred Heart College. </w:t>
       </w:r>
     </w:p>
     <w:p/>
@@ -2108,15 +1871,7 @@
         <w:t xml:space="preserve"> Sacred Heart College </w:t>
       </w:r>
       <w:r>
-        <w:t xml:space="preserve">Dolphins logo painted as a mural inside the </w:t>
-      </w:r>
-      <w:proofErr w:type="spellStart"/>
-      <w:r>
-        <w:t>Macartin</w:t>
-      </w:r>
-      <w:proofErr w:type="spellEnd"/>
-      <w:r>
-        <w:t xml:space="preserve"> Centre</w:t>
+        <w:t>Dolphins logo painted as a mural inside the Macartin Centre</w:t>
       </w:r>
     </w:p>
     <w:p/>
@@ -2154,19 +1909,11 @@
       <w:r>
         <w:t xml:space="preserve"> was the first year that swimmers from Sacred Heart College swam the </w:t>
       </w:r>
-      <w:proofErr w:type="spellStart"/>
       <w:r>
         <w:rPr>
           <w:color w:val="5B9BD5" w:themeColor="accent1"/>
         </w:rPr>
-        <w:t>Midmar</w:t>
-      </w:r>
-      <w:proofErr w:type="spellEnd"/>
-      <w:r>
-        <w:rPr>
-          <w:color w:val="5B9BD5" w:themeColor="accent1"/>
-        </w:rPr>
-        <w:t xml:space="preserve"> Mile </w:t>
+        <w:t xml:space="preserve">Midmar Mile </w:t>
       </w:r>
       <w:r>
         <w:t>(</w:t>
@@ -2175,31 +1922,7 @@
         <w:t xml:space="preserve">the world’s largest open water swim that takes place in </w:t>
       </w:r>
       <w:r>
-        <w:t xml:space="preserve">February each year) coached by Veronica </w:t>
-      </w:r>
-      <w:proofErr w:type="spellStart"/>
-      <w:r>
-        <w:t>Sandham</w:t>
-      </w:r>
-      <w:proofErr w:type="spellEnd"/>
-      <w:r>
-        <w:t xml:space="preserve">, then PE teacher and the swimming team wanted something to put on their team t-shirts to mark this event. The dolphin was suggested by Franco </w:t>
-      </w:r>
-      <w:proofErr w:type="spellStart"/>
-      <w:r>
-        <w:t>Gilardi</w:t>
-      </w:r>
-      <w:proofErr w:type="spellEnd"/>
-      <w:r>
-        <w:t xml:space="preserve"> (alumni and then PE teacher at school) and since the late 1980s has been associated with Sacred Heart’s swimmers and basketball players (since they use the space in which the mural was created). The same logo is to be found on the flooring of </w:t>
-      </w:r>
-      <w:proofErr w:type="spellStart"/>
-      <w:r>
-        <w:t>Macartin</w:t>
-      </w:r>
-      <w:proofErr w:type="spellEnd"/>
-      <w:r>
-        <w:t xml:space="preserve"> Centre as well as mosaicked onto the bottom of the swimming pool.  </w:t>
+        <w:t xml:space="preserve">February each year) coached by Veronica Sandham, then PE teacher and the swimming team wanted something to put on their team t-shirts to mark this event. The dolphin was suggested by Franco Gilardi (alumni and then PE teacher at school) and since the late 1980s has been associated with Sacred Heart’s swimmers and basketball players (since they use the space in which the mural was created). The same logo is to be found on the flooring of Macartin Centre as well as mosaicked onto the bottom of the swimming pool.  </w:t>
       </w:r>
     </w:p>
     <w:p/>
@@ -2226,7 +1949,7 @@
     </w:rPrDefault>
     <w:pPrDefault/>
   </w:docDefaults>
-  <w:latentStyles w:defLockedState="0" w:defUIPriority="99" w:defSemiHidden="0" w:defUnhideWhenUsed="0" w:defQFormat="0" w:count="382">
+  <w:latentStyles w:defLockedState="0" w:defUIPriority="99" w:defSemiHidden="0" w:defUnhideWhenUsed="0" w:defQFormat="0" w:count="380">
     <w:lsdException w:name="Normal" w:uiPriority="0" w:qFormat="1"/>
     <w:lsdException w:name="heading 1" w:uiPriority="9" w:qFormat="1"/>
     <w:lsdException w:name="heading 2" w:semiHidden="1" w:uiPriority="9" w:unhideWhenUsed="1" w:qFormat="1"/>
@@ -2332,6 +2055,7 @@
     <w:lsdException w:name="HTML Sample" w:semiHidden="1" w:unhideWhenUsed="1"/>
     <w:lsdException w:name="HTML Typewriter" w:semiHidden="1" w:unhideWhenUsed="1"/>
     <w:lsdException w:name="HTML Variable" w:semiHidden="1" w:unhideWhenUsed="1"/>
+    <w:lsdException w:name="Normal Table" w:semiHidden="1" w:unhideWhenUsed="1"/>
     <w:lsdException w:name="annotation subject" w:semiHidden="1" w:unhideWhenUsed="1"/>
     <w:lsdException w:name="No List" w:semiHidden="1" w:unhideWhenUsed="1"/>
     <w:lsdException w:name="Outline List 1" w:semiHidden="1" w:unhideWhenUsed="1"/>
@@ -2377,9 +2101,11 @@
     <w:lsdException w:name="Table Subtle 1" w:semiHidden="1" w:unhideWhenUsed="1"/>
     <w:lsdException w:name="Table Subtle 2" w:semiHidden="1" w:unhideWhenUsed="1"/>
     <w:lsdException w:name="Table Web 1" w:semiHidden="1" w:unhideWhenUsed="1"/>
+    <w:lsdException w:name="Table Web 2" w:semiHidden="1" w:unhideWhenUsed="1"/>
     <w:lsdException w:name="Table Web 3" w:semiHidden="1" w:unhideWhenUsed="1"/>
     <w:lsdException w:name="Balloon Text" w:semiHidden="1" w:unhideWhenUsed="1"/>
     <w:lsdException w:name="Table Grid" w:uiPriority="39"/>
+    <w:lsdException w:name="Table Theme" w:semiHidden="1" w:unhideWhenUsed="1"/>
     <w:lsdException w:name="Note Level 1" w:semiHidden="1" w:unhideWhenUsed="1"/>
     <w:lsdException w:name="Note Level 2" w:semiHidden="1" w:unhideWhenUsed="1"/>
     <w:lsdException w:name="Note Level 3" w:semiHidden="1" w:unhideWhenUsed="1"/>
@@ -2604,8 +2330,6 @@
     <w:lsdException w:name="List Table 5 Dark Accent 6" w:uiPriority="50"/>
     <w:lsdException w:name="List Table 6 Colorful Accent 6" w:uiPriority="51"/>
     <w:lsdException w:name="List Table 7 Colorful Accent 6" w:uiPriority="52"/>
-    <w:lsdException w:name="Mention" w:semiHidden="1" w:unhideWhenUsed="1"/>
-    <w:lsdException w:name="Smart Hyperlink" w:semiHidden="1" w:unhideWhenUsed="1"/>
   </w:latentStyles>
   <w:style w:type="paragraph" w:default="1" w:styleId="Normal">
     <w:name w:val="Normal"/>

</xml_diff>